<commit_message>
tidied About and Kids Stuff, added the demo audio recordings
</commit_message>
<xml_diff>
--- a/data/script/Buccaneer.docx
+++ b/data/script/Buccaneer.docx
@@ -29,13 +29,7 @@
         <w:t>n actual</w:t>
       </w:r>
       <w:r>
-        <w:t xml:space="preserve"> Gulf War veteran.  </w:t>
-      </w:r>
-      <w:r>
-        <w:t>The Buccaneer was in its element operating at 100-foot altitude and on one occasion is reputed to have damaged the overhead cables of the local Nevada telephone company</w:t>
-      </w:r>
-      <w:r>
-        <w:t xml:space="preserve"> while participating in Red Flag with the USAF!</w:t>
+        <w:t xml:space="preserve"> Gulf War veteran.  The Buccaneer was in its element operating at 100-foot altitude and on one occasion is reputed to have damaged the overhead cables of the local Nevada telephone company while participating in Red Flag with the USAF!</w:t>
       </w:r>
     </w:p>
     <w:p>
@@ -81,121 +75,228 @@
         <w:rPr>
           <w:i/>
           <w:iCs/>
+          <w:strike/>
         </w:rPr>
       </w:pPr>
       <w:r>
         <w:rPr>
           <w:i/>
           <w:iCs/>
+          <w:strike/>
         </w:rPr>
         <w:t>The Buccaneer acquired the nickname of the “banana aeroplane”, it was fitted with a Blue Parot and was originally intended to carry a Green Cheese!</w:t>
       </w:r>
     </w:p>
     <w:p>
-      <w:r>
+      <w:pPr>
+        <w:rPr>
+          <w:strike/>
+        </w:rPr>
+      </w:pPr>
+      <w:r>
+        <w:rPr>
+          <w:strike/>
+        </w:rPr>
         <w:t xml:space="preserve">Naval Staff </w:t>
       </w:r>
       <w:r>
+        <w:rPr>
+          <w:strike/>
+        </w:rPr>
         <w:t>R</w:t>
       </w:r>
       <w:r>
+        <w:rPr>
+          <w:strike/>
+        </w:rPr>
         <w:t xml:space="preserve">equirement NA.39 </w:t>
       </w:r>
       <w:r>
+        <w:rPr>
+          <w:strike/>
+        </w:rPr>
         <w:t xml:space="preserve">of 1952 </w:t>
       </w:r>
       <w:r>
+        <w:rPr>
+          <w:strike/>
+        </w:rPr>
         <w:t xml:space="preserve">called for a </w:t>
       </w:r>
       <w:r>
-        <w:t>low-level attack aircraft with high subsonic speed and medium range to counter the Sverdlov class cruiser</w:t>
-      </w:r>
-      <w:r>
-        <w:t xml:space="preserve"> </w:t>
-      </w:r>
-      <w:r>
-        <w:t xml:space="preserve">recently introduced by the Soviet Navy.  The Blackburn aircraft company responded with project B-103 designed under the leadership of Barry P Laight and accepted by the </w:t>
-      </w:r>
-      <w:r>
+        <w:rPr>
+          <w:strike/>
+        </w:rPr>
+        <w:t xml:space="preserve">low-level attack aircraft with high subsonic speed and medium range to counter the Sverdlov class cruiser recently introduced by the Soviet Navy.  The Blackburn aircraft company responded with project B-103 designed under the leadership of Barry P Laight and accepted by the </w:t>
+      </w:r>
+      <w:r>
+        <w:rPr>
+          <w:strike/>
+        </w:rPr>
         <w:t>War Office</w:t>
       </w:r>
       <w:r>
+        <w:rPr>
+          <w:strike/>
+        </w:rPr>
         <w:t xml:space="preserve"> in 1955.</w:t>
       </w:r>
       <w:r>
+        <w:rPr>
+          <w:strike/>
+        </w:rPr>
         <w:t xml:space="preserve">  To preserve secrecy, the B-103 was referred to as the “Blackburn Advanced Naval Aircraft” or BANA plane</w:t>
       </w:r>
       <w:r>
+        <w:rPr>
+          <w:strike/>
+        </w:rPr>
         <w:t>, hence the nickname</w:t>
       </w:r>
       <w:r>
+        <w:rPr>
+          <w:strike/>
+        </w:rPr>
         <w:t>.</w:t>
       </w:r>
     </w:p>
     <w:p>
-      <w:r>
+      <w:pPr>
+        <w:rPr>
+          <w:strike/>
+        </w:rPr>
+      </w:pPr>
+      <w:r>
+        <w:rPr>
+          <w:strike/>
+        </w:rPr>
         <w:t xml:space="preserve">The design of the Buccaneer utilised the Area Rule technique which gave rise to the curvy airframe </w:t>
       </w:r>
       <w:r>
+        <w:rPr>
+          <w:strike/>
+        </w:rPr>
         <w:t>in combination with</w:t>
       </w:r>
       <w:r>
+        <w:rPr>
+          <w:strike/>
+        </w:rPr>
         <w:t xml:space="preserve"> short stubby wings </w:t>
       </w:r>
       <w:r>
+        <w:rPr>
+          <w:strike/>
+        </w:rPr>
         <w:t xml:space="preserve">optimised for stable </w:t>
       </w:r>
       <w:r>
+        <w:rPr>
+          <w:strike/>
+        </w:rPr>
         <w:t xml:space="preserve">high-speed </w:t>
       </w:r>
       <w:r>
+        <w:rPr>
+          <w:strike/>
+        </w:rPr>
         <w:t>flight at low</w:t>
       </w:r>
       <w:r>
+        <w:rPr>
+          <w:strike/>
+        </w:rPr>
         <w:t xml:space="preserve"> altitude</w:t>
       </w:r>
       <w:r>
+        <w:rPr>
+          <w:strike/>
+        </w:rPr>
         <w:t xml:space="preserve">.  The drawback of short wings was reduced lift so the design incorporated Boundary Layer Control whereby bleed air from the engines could be vented over the aerodynamic surfaces to provide extra lift </w:t>
       </w:r>
       <w:r>
+        <w:rPr>
+          <w:strike/>
+        </w:rPr>
         <w:t>during</w:t>
       </w:r>
       <w:r>
+        <w:rPr>
+          <w:strike/>
+        </w:rPr>
         <w:t xml:space="preserve"> take-off and landing.</w:t>
       </w:r>
       <w:r>
+        <w:rPr>
+          <w:strike/>
+        </w:rPr>
         <w:t xml:space="preserve">  Another special feature of the design was the rotating bomb bay door which enabled </w:t>
       </w:r>
       <w:r>
+        <w:rPr>
+          <w:strike/>
+        </w:rPr>
         <w:t>bomb drop</w:t>
       </w:r>
       <w:r>
+        <w:rPr>
+          <w:strike/>
+        </w:rPr>
         <w:t xml:space="preserve"> to be achieved while minimising disturbance to low-level flight; it is interesting to note that the latest F-35 Lightning has the same feature </w:t>
       </w:r>
       <w:r>
+        <w:rPr>
+          <w:strike/>
+        </w:rPr>
         <w:t xml:space="preserve">to assist with stealth capability.  </w:t>
       </w:r>
     </w:p>
     <w:p>
-      <w:r>
+      <w:pPr>
+        <w:rPr>
+          <w:strike/>
+        </w:rPr>
+      </w:pPr>
+      <w:r>
+        <w:rPr>
+          <w:strike/>
+        </w:rPr>
         <w:t>Beneath</w:t>
       </w:r>
       <w:r>
+        <w:rPr>
+          <w:strike/>
+        </w:rPr>
         <w:t xml:space="preserve"> the nose cone is a Ferranti </w:t>
       </w:r>
       <w:r>
+        <w:rPr>
+          <w:strike/>
+        </w:rPr>
         <w:t xml:space="preserve">Blue Parot radar </w:t>
       </w:r>
       <w:r>
+        <w:rPr>
+          <w:strike/>
+        </w:rPr>
         <w:t>for location of</w:t>
       </w:r>
       <w:r>
+        <w:rPr>
+          <w:strike/>
+        </w:rPr>
         <w:t xml:space="preserve"> the Sverdlov cruisers in the original naval strike </w:t>
       </w:r>
       <w:r>
+        <w:rPr>
+          <w:strike/>
+        </w:rPr>
         <w:t xml:space="preserve">role, but which continued to serve the RAF variant in the later period of this aircraft’s career.  The intended means to prosecute a Sverdlov </w:t>
       </w:r>
       <w:r>
+        <w:rPr>
+          <w:strike/>
+        </w:rPr>
         <w:t>was by means of a nuclear tipped missile known as Green Cheese but this weapon never came off the drawing board and instead a free-fall nuclear bomb could be carried in place.</w:t>
       </w:r>
     </w:p>

</xml_diff>